<commit_message>
Update Formation of Minimum Spanning Tree.docx
</commit_message>
<xml_diff>
--- a/Formation of Minimum Spanning Tree.docx
+++ b/Formation of Minimum Spanning Tree.docx
@@ -234,98 +234,218 @@
           <w:rFonts w:hint="default"/>
           <w:i/>
           <w:iCs/>
+          <w:color w:val="C00000"/>
+          <w:highlight w:val="none"/>
+          <w:shd w:val="clear" w:color="FFFFFF" w:fill="D9D9D9"/>
+        </w:rPr>
+      </w:pPr>
+      <w:r>
+        <w:rPr>
+          <w:rFonts w:hint="default"/>
+          <w:i/>
+          <w:iCs/>
           <w:highlight w:val="yellow"/>
         </w:rPr>
-      </w:pPr>
-      <w:r>
+        <w:t>Conception - Safety Edge:</w:t>
+      </w:r>
+    </w:p>
+    <w:p>
+      <w:pPr>
+        <w:rPr>
+          <w:rFonts w:hint="default"/>
+          <w:i w:val="0"/>
+          <w:iCs w:val="0"/>
+          <w:highlight w:val="none"/>
+        </w:rPr>
+      </w:pPr>
+      <w:r>
+        <w:rPr>
+          <w:rFonts w:hint="default"/>
+          <w:i/>
+          <w:iCs/>
+          <w:color w:val="C00000"/>
+          <w:highlight w:val="none"/>
+          <w:shd w:val="clear" w:color="FFFFFF" w:fill="D9D9D9"/>
+        </w:rPr>
+        <w:t>Undirected Graph G = (V, E)</w:t>
+      </w:r>
+      <w:r>
+        <w:rPr>
+          <w:rFonts w:hint="default"/>
+          <w:i w:val="0"/>
+          <w:iCs w:val="0"/>
+          <w:highlight w:val="none"/>
+        </w:rPr>
+        <w:t xml:space="preserve"> has one division (S, V - S) among Collection V. If there has an Edge (u, v) which belongs to the Collection E. One Point u belongs to Collection S, while another point v belongs to Collection V - S, so the Edge (u, v) divide (S, V - S).</w:t>
+      </w:r>
+    </w:p>
+    <w:p>
+      <w:pPr>
+        <w:rPr>
+          <w:rFonts w:hint="default"/>
+          <w:i w:val="0"/>
+          <w:iCs w:val="0"/>
+          <w:highlight w:val="none"/>
+        </w:rPr>
+      </w:pPr>
+    </w:p>
+    <w:p>
+      <w:pPr>
+        <w:rPr>
+          <w:rFonts w:hint="default"/>
+          <w:i w:val="0"/>
+          <w:iCs w:val="0"/>
+          <w:highlight w:val="none"/>
+        </w:rPr>
+      </w:pPr>
+      <w:r>
+        <w:rPr>
+          <w:rFonts w:hint="default"/>
+          <w:i w:val="0"/>
+          <w:iCs w:val="0"/>
+          <w:highlight w:val="none"/>
+        </w:rPr>
+        <w:t>However, if there has no such Edge in Collection A, then such division (D, A - D) respect Collection A.</w:t>
+      </w:r>
+    </w:p>
+    <w:p>
+      <w:pPr>
+        <w:rPr>
+          <w:rFonts w:hint="default"/>
+          <w:i w:val="0"/>
+          <w:iCs w:val="0"/>
+          <w:highlight w:val="none"/>
+        </w:rPr>
+      </w:pPr>
+    </w:p>
+    <w:p>
+      <w:pPr>
+        <w:rPr>
+          <w:rFonts w:hint="default"/>
+          <w:i w:val="0"/>
+          <w:iCs w:val="0"/>
+          <w:highlight w:val="none"/>
+        </w:rPr>
+      </w:pPr>
+      <w:r>
+        <w:rPr>
+          <w:rFonts w:hint="default"/>
+          <w:i w:val="0"/>
+          <w:iCs w:val="0"/>
+          <w:highlight w:val="none"/>
+        </w:rPr>
+        <w:t xml:space="preserve">Among all such Edge in Collection A, the least weight Edge is called </w:t>
+      </w:r>
+      <w:r>
+        <w:rPr>
+          <w:rFonts w:hint="default"/>
+          <w:i/>
+          <w:iCs/>
+          <w:color w:val="C00000"/>
+          <w:highlight w:val="none"/>
+          <w:shd w:val="clear" w:color="FFFFFF" w:fill="D9D9D9"/>
+        </w:rPr>
+        <w:t>Light Weight Edge</w:t>
+      </w:r>
+      <w:r>
+        <w:rPr>
+          <w:rFonts w:hint="default"/>
+          <w:i w:val="0"/>
+          <w:iCs w:val="0"/>
+          <w:highlight w:val="none"/>
+        </w:rPr>
+        <w:t xml:space="preserve">. </w:t>
+      </w:r>
+      <w:r>
+        <w:rPr>
+          <w:rFonts w:hint="default"/>
+          <w:i/>
+          <w:iCs/>
+          <w:color w:val="C00000"/>
+          <w:highlight w:val="none"/>
+          <w:shd w:val="clear" w:color="FFFFFF" w:fill="D9D9D9"/>
+        </w:rPr>
+        <w:t>Attention that, the Light Weight Edge will not be unique.</w:t>
+      </w:r>
+      <w:r>
+        <w:rPr>
+          <w:rFonts w:hint="default"/>
+          <w:i w:val="0"/>
+          <w:iCs w:val="0"/>
+          <w:highlight w:val="none"/>
+        </w:rPr>
+        <w:t xml:space="preserve"> If one edge has the least weight which satisfies the specific condition, then this Edge can be called as </w:t>
+      </w:r>
+      <w:r>
+        <w:rPr>
+          <w:rFonts w:hint="default"/>
+          <w:i/>
+          <w:iCs/>
+          <w:color w:val="C00000"/>
+          <w:highlight w:val="none"/>
+          <w:shd w:val="clear" w:color="FFFFFF" w:fill="D9D9D9"/>
+        </w:rPr>
+        <w:t>o</w:t>
+      </w:r>
+      <w:r>
+        <w:rPr>
+          <w:rFonts w:hint="default"/>
+          <w:i/>
+          <w:iCs/>
+          <w:color w:val="C00000"/>
+          <w:highlight w:val="none"/>
+          <w:shd w:val="clear" w:color="FFFFFF" w:fill="D9D9D9"/>
+        </w:rPr>
+        <w:t>ne Light Weight Edge</w:t>
+      </w:r>
+      <w:r>
+        <w:rPr>
+          <w:rFonts w:hint="default"/>
+          <w:i w:val="0"/>
+          <w:iCs w:val="0"/>
+          <w:highlight w:val="none"/>
+        </w:rPr>
+        <w:t xml:space="preserve">. </w:t>
+      </w:r>
+    </w:p>
+    <w:p>
+      <w:pPr>
+        <w:rPr>
+          <w:rFonts w:hint="default"/>
+          <w:i w:val="0"/>
+          <w:iCs w:val="0"/>
+          <w:highlight w:val="none"/>
+        </w:rPr>
+      </w:pPr>
+    </w:p>
+    <w:p>
+      <w:pPr>
         <w:rPr>
           <w:rFonts w:hint="default"/>
           <w:i/>
           <w:iCs/>
           <w:highlight w:val="yellow"/>
         </w:rPr>
-        <w:t>Conception - Safety Edge:</w:t>
-      </w:r>
-    </w:p>
-    <w:p>
-      <w:pPr>
-        <w:rPr>
-          <w:rFonts w:hint="default"/>
-          <w:i w:val="0"/>
-          <w:iCs w:val="0"/>
-          <w:highlight w:val="none"/>
-        </w:rPr>
-      </w:pPr>
-      <w:r>
-        <w:rPr>
-          <w:rFonts w:hint="default"/>
-          <w:i w:val="0"/>
-          <w:iCs w:val="0"/>
-          <w:highlight w:val="none"/>
-        </w:rPr>
-        <w:t xml:space="preserve">The </w:t>
-      </w:r>
-      <w:r>
-        <w:rPr>
-          <w:rFonts w:hint="default"/>
-          <w:i/>
-          <w:iCs/>
-          <w:color w:val="C00000"/>
-          <w:highlight w:val="none"/>
-          <w:shd w:val="clear" w:color="FFFFFF" w:fill="D9D9D9"/>
-        </w:rPr>
-        <w:t>Undirected Graph G = (V, E)</w:t>
-      </w:r>
-      <w:r>
-        <w:rPr>
-          <w:rFonts w:hint="default"/>
-          <w:i w:val="0"/>
-          <w:iCs w:val="0"/>
-          <w:highlight w:val="none"/>
-        </w:rPr>
-        <w:t xml:space="preserve"> has one cut (S, V - S) between V.</w:t>
-      </w:r>
-    </w:p>
-    <w:p>
-      <w:pPr>
-        <w:rPr>
-          <w:rFonts w:hint="default"/>
-          <w:i w:val="0"/>
-          <w:iCs w:val="0"/>
-          <w:highlight w:val="none"/>
-        </w:rPr>
-      </w:pPr>
-    </w:p>
-    <w:p>
-      <w:pPr>
+      </w:pPr>
+      <w:r>
         <w:rPr>
           <w:rFonts w:hint="default"/>
           <w:i/>
           <w:iCs/>
           <w:highlight w:val="yellow"/>
         </w:rPr>
-      </w:pPr>
-      <w:r>
+        <w:t>For Example:</w:t>
+      </w:r>
+    </w:p>
+    <w:p>
+      <w:pPr>
         <w:rPr>
           <w:rFonts w:hint="default"/>
           <w:i/>
           <w:iCs/>
           <w:highlight w:val="yellow"/>
         </w:rPr>
-        <w:t>For Example:</w:t>
-      </w:r>
-    </w:p>
-    <w:p>
-      <w:pPr>
-        <w:rPr>
-          <w:rFonts w:hint="default"/>
-          <w:i/>
-          <w:iCs/>
-          <w:highlight w:val="yellow"/>
-        </w:rPr>
-      </w:pPr>
-      <w:bookmarkStart w:id="0" w:name="_GoBack"/>
-      <w:bookmarkEnd w:id="0"/>
+      </w:pPr>
     </w:p>
     <w:p>
       <w:pPr>
@@ -346,9 +466,9 @@
         </w:rPr>
         <w:drawing>
           <wp:inline distT="0" distB="0" distL="114300" distR="114300">
-            <wp:extent cx="3890645" cy="1761490"/>
-            <wp:effectExtent l="0" t="0" r="20955" b="16510"/>
-            <wp:docPr id="2" name="Picture 2" descr="Screen Shot 2020-06-30 at 10.06.32 PM"/>
+            <wp:extent cx="3749675" cy="1697355"/>
+            <wp:effectExtent l="0" t="0" r="9525" b="4445"/>
+            <wp:docPr id="3" name="Picture 3" descr="Screen Shot 2020-07-05 at 9.09.25 PM"/>
             <wp:cNvGraphicFramePr>
               <a:graphicFrameLocks xmlns:a="http://schemas.openxmlformats.org/drawingml/2006/main" noChangeAspect="1"/>
             </wp:cNvGraphicFramePr>
@@ -356,7 +476,7 @@
               <a:graphicData uri="http://schemas.openxmlformats.org/drawingml/2006/picture">
                 <pic:pic xmlns:pic="http://schemas.openxmlformats.org/drawingml/2006/picture">
                   <pic:nvPicPr>
-                    <pic:cNvPr id="2" name="Picture 2" descr="Screen Shot 2020-06-30 at 10.06.32 PM"/>
+                    <pic:cNvPr id="3" name="Picture 3" descr="Screen Shot 2020-07-05 at 9.09.25 PM"/>
                     <pic:cNvPicPr>
                       <a:picLocks noChangeAspect="1"/>
                     </pic:cNvPicPr>
@@ -370,7 +490,7 @@
                   <pic:spPr>
                     <a:xfrm>
                       <a:off x="0" y="0"/>
-                      <a:ext cx="3890645" cy="1761490"/>
+                      <a:ext cx="3749675" cy="1697355"/>
                     </a:xfrm>
                     <a:prstGeom prst="rect">
                       <a:avLst/>
@@ -382,6 +502,256 @@
           </wp:inline>
         </w:drawing>
       </w:r>
+    </w:p>
+    <w:p>
+      <w:pPr>
+        <w:rPr>
+          <w:rFonts w:hint="default"/>
+          <w:i w:val="0"/>
+          <w:iCs w:val="0"/>
+          <w:highlight w:val="none"/>
+        </w:rPr>
+      </w:pPr>
+      <w:r>
+        <w:rPr>
+          <w:rFonts w:hint="default"/>
+          <w:i w:val="0"/>
+          <w:iCs w:val="0"/>
+          <w:highlight w:val="none"/>
+        </w:rPr>
+        <w:t>In Graph above, there have two Divisions:</w:t>
+      </w:r>
+    </w:p>
+    <w:p>
+      <w:pPr>
+        <w:rPr>
+          <w:rFonts w:hint="default"/>
+          <w:i/>
+          <w:iCs/>
+          <w:color w:val="C00000"/>
+          <w:highlight w:val="none"/>
+          <w:shd w:val="clear" w:color="FFFFFF" w:fill="D9D9D9"/>
+        </w:rPr>
+      </w:pPr>
+      <w:r>
+        <w:rPr>
+          <w:rFonts w:hint="default"/>
+          <w:i/>
+          <w:iCs/>
+          <w:color w:val="C00000"/>
+          <w:highlight w:val="none"/>
+          <w:shd w:val="clear" w:color="FFFFFF" w:fill="D9D9D9"/>
+        </w:rPr>
+        <w:t>S = { V, E }, V = { a, b, d, e }, E = { a&lt;-&gt;b, d&lt;-&gt;e }</w:t>
+      </w:r>
+    </w:p>
+    <w:p>
+      <w:pPr>
+        <w:rPr>
+          <w:rFonts w:hint="default"/>
+          <w:i/>
+          <w:iCs/>
+          <w:color w:val="C00000"/>
+          <w:highlight w:val="none"/>
+          <w:shd w:val="clear" w:color="FFFFFF" w:fill="D9D9D9"/>
+        </w:rPr>
+      </w:pPr>
+      <w:r>
+        <w:rPr>
+          <w:rFonts w:hint="default"/>
+          <w:i/>
+          <w:iCs/>
+          <w:color w:val="C00000"/>
+          <w:highlight w:val="none"/>
+          <w:shd w:val="clear" w:color="FFFFFF" w:fill="D9D9D9"/>
+        </w:rPr>
+        <w:t xml:space="preserve">V - S = { V - S, E }, V - S = { c, i, h, g, f }, E = { c&lt;-&gt;i, c&lt;-&gt;f, i&lt;-&gt;h, i&lt;-&gt;g, h&lt;-&gt;g, g&lt;-&gt;g } </w:t>
+      </w:r>
+    </w:p>
+    <w:p>
+      <w:pPr>
+        <w:rPr>
+          <w:rFonts w:hint="default"/>
+          <w:i w:val="0"/>
+          <w:iCs w:val="0"/>
+          <w:highlight w:val="none"/>
+        </w:rPr>
+      </w:pPr>
+      <w:r>
+        <w:rPr>
+          <w:rFonts w:hint="default"/>
+          <w:i w:val="0"/>
+          <w:iCs w:val="0"/>
+          <w:highlight w:val="none"/>
+        </w:rPr>
+        <w:t>In Graph below, there also have two Divisions:</w:t>
+      </w:r>
+    </w:p>
+    <w:p>
+      <w:pPr>
+        <w:rPr>
+          <w:rFonts w:hint="default"/>
+          <w:i/>
+          <w:iCs/>
+          <w:color w:val="C00000"/>
+          <w:highlight w:val="none"/>
+          <w:shd w:val="clear" w:color="FFFFFF" w:fill="D9D9D9"/>
+        </w:rPr>
+      </w:pPr>
+      <w:r>
+        <w:rPr>
+          <w:rFonts w:hint="default"/>
+          <w:i/>
+          <w:iCs/>
+          <w:color w:val="C00000"/>
+          <w:highlight w:val="none"/>
+          <w:shd w:val="clear" w:color="FFFFFF" w:fill="D9D9D9"/>
+        </w:rPr>
+        <w:t>S = { V, E }, V = { a, b, d, e }, E = { a&lt;-&gt;b, d&lt;-&gt;e }</w:t>
+      </w:r>
+    </w:p>
+    <w:p>
+      <w:pPr>
+        <w:rPr>
+          <w:rFonts w:hint="default"/>
+          <w:i/>
+          <w:iCs/>
+          <w:color w:val="C00000"/>
+          <w:highlight w:val="none"/>
+          <w:shd w:val="clear" w:color="FFFFFF" w:fill="D9D9D9"/>
+        </w:rPr>
+      </w:pPr>
+      <w:r>
+        <w:rPr>
+          <w:rFonts w:hint="default"/>
+          <w:i/>
+          <w:iCs/>
+          <w:color w:val="C00000"/>
+          <w:highlight w:val="none"/>
+          <w:shd w:val="clear" w:color="FFFFFF" w:fill="D9D9D9"/>
+        </w:rPr>
+        <w:t xml:space="preserve">V - S = { V - S, E }, V - S = { c, i, f, g, h }, E = { </w:t>
+      </w:r>
+      <w:r>
+        <w:rPr>
+          <w:rFonts w:hint="default"/>
+          <w:i/>
+          <w:iCs/>
+          <w:color w:val="C00000"/>
+          <w:highlight w:val="none"/>
+          <w:shd w:val="clear" w:color="FFFFFF" w:fill="D9D9D9"/>
+        </w:rPr>
+        <w:t>c&lt;-&gt;i, c&lt;-&gt;f, i&lt;-&gt;h, i&lt;-&gt;g, h&lt;-&gt;g, g&lt;-&gt;g</w:t>
+      </w:r>
+      <w:r>
+        <w:rPr>
+          <w:rFonts w:hint="default"/>
+          <w:i/>
+          <w:iCs/>
+          <w:color w:val="C00000"/>
+          <w:highlight w:val="none"/>
+          <w:shd w:val="clear" w:color="FFFFFF" w:fill="D9D9D9"/>
+        </w:rPr>
+        <w:t xml:space="preserve"> }</w:t>
+      </w:r>
+    </w:p>
+    <w:p>
+      <w:pPr>
+        <w:jc w:val="center"/>
+        <w:rPr>
+          <w:rFonts w:hint="default"/>
+          <w:i w:val="0"/>
+          <w:iCs w:val="0"/>
+          <w:highlight w:val="none"/>
+        </w:rPr>
+      </w:pPr>
+      <w:r>
+        <w:rPr>
+          <w:rFonts w:hint="default"/>
+          <w:i w:val="0"/>
+          <w:iCs w:val="0"/>
+          <w:highlight w:val="none"/>
+        </w:rPr>
+        <w:drawing>
+          <wp:inline distT="0" distB="0" distL="114300" distR="114300">
+            <wp:extent cx="1946910" cy="4135755"/>
+            <wp:effectExtent l="0" t="0" r="8890" b="4445"/>
+            <wp:docPr id="4" name="Picture 4" descr="Screen Shot 2020-07-05 at 9.31.55 PM"/>
+            <wp:cNvGraphicFramePr>
+              <a:graphicFrameLocks xmlns:a="http://schemas.openxmlformats.org/drawingml/2006/main" noChangeAspect="1"/>
+            </wp:cNvGraphicFramePr>
+            <a:graphic xmlns:a="http://schemas.openxmlformats.org/drawingml/2006/main">
+              <a:graphicData uri="http://schemas.openxmlformats.org/drawingml/2006/picture">
+                <pic:pic xmlns:pic="http://schemas.openxmlformats.org/drawingml/2006/picture">
+                  <pic:nvPicPr>
+                    <pic:cNvPr id="4" name="Picture 4" descr="Screen Shot 2020-07-05 at 9.31.55 PM"/>
+                    <pic:cNvPicPr>
+                      <a:picLocks noChangeAspect="1"/>
+                    </pic:cNvPicPr>
+                  </pic:nvPicPr>
+                  <pic:blipFill>
+                    <a:blip r:embed="rId5"/>
+                    <a:stretch>
+                      <a:fillRect/>
+                    </a:stretch>
+                  </pic:blipFill>
+                  <pic:spPr>
+                    <a:xfrm>
+                      <a:off x="0" y="0"/>
+                      <a:ext cx="1946910" cy="4135755"/>
+                    </a:xfrm>
+                    <a:prstGeom prst="rect">
+                      <a:avLst/>
+                    </a:prstGeom>
+                  </pic:spPr>
+                </pic:pic>
+              </a:graphicData>
+            </a:graphic>
+          </wp:inline>
+        </w:drawing>
+      </w:r>
+    </w:p>
+    <w:p>
+      <w:pPr>
+        <w:jc w:val="both"/>
+        <w:rPr>
+          <w:rFonts w:hint="default"/>
+          <w:i w:val="0"/>
+          <w:iCs w:val="0"/>
+          <w:highlight w:val="none"/>
+        </w:rPr>
+      </w:pPr>
+    </w:p>
+    <w:p>
+      <w:pPr>
+        <w:rPr>
+          <w:rFonts w:hint="default"/>
+          <w:i/>
+          <w:iCs/>
+          <w:highlight w:val="yellow"/>
+        </w:rPr>
+      </w:pPr>
+      <w:r>
+        <w:rPr>
+          <w:rFonts w:hint="default"/>
+          <w:i/>
+          <w:iCs/>
+          <w:highlight w:val="yellow"/>
+        </w:rPr>
+        <w:t>Rule:</w:t>
+      </w:r>
+    </w:p>
+    <w:p>
+      <w:pPr>
+        <w:rPr>
+          <w:rFonts w:hint="default"/>
+          <w:i/>
+          <w:iCs/>
+          <w:highlight w:val="yellow"/>
+        </w:rPr>
+      </w:pPr>
+      <w:bookmarkStart w:id="0" w:name="_GoBack"/>
+      <w:bookmarkEnd w:id="0"/>
     </w:p>
     <w:sectPr>
       <w:pgSz w:w="11906" w:h="16838"/>

</xml_diff>